<commit_message>
fix: Update sanitation officer title in sanitary permit format document
</commit_message>
<xml_diff>
--- a/assets/sanitary_permit_format.docx
+++ b/assets/sanitary_permit_format.docx
@@ -648,15 +648,27 @@
         </w:rPr>
         <w:t xml:space="preserve">Establishment: </w:t>
       </w:r>
-      <w:r>
-        <w:rPr>
-          <w:rFonts w:ascii="Arial Black" w:hAnsi="Arial Black" w:cs="Times New Roman"/>
-          <w:sz w:val="18"/>
-          <w:szCs w:val="18"/>
-          <w:u w:val="single"/>
-          <w:lang w:val="en-US"/>
-        </w:rPr>
-        <w:t>Type_of_Establishment}</w:t>
+      <w:proofErr w:type="spellStart"/>
+      <w:r>
+        <w:rPr>
+          <w:rFonts w:ascii="Arial Black" w:hAnsi="Arial Black" w:cs="Times New Roman"/>
+          <w:sz w:val="18"/>
+          <w:szCs w:val="18"/>
+          <w:u w:val="single"/>
+          <w:lang w:val="en-US"/>
+        </w:rPr>
+        <w:t>Type_of_Establishment</w:t>
+      </w:r>
+      <w:proofErr w:type="spellEnd"/>
+      <w:r>
+        <w:rPr>
+          <w:rFonts w:ascii="Arial Black" w:hAnsi="Arial Black" w:cs="Times New Roman"/>
+          <w:sz w:val="18"/>
+          <w:szCs w:val="18"/>
+          <w:u w:val="single"/>
+          <w:lang w:val="en-US"/>
+        </w:rPr>
+        <w:t>}</w:t>
       </w:r>
     </w:p>
     <w:p>
@@ -678,6 +690,7 @@
         </w:rPr>
         <w:t xml:space="preserve">    </w:t>
       </w:r>
+      <w:proofErr w:type="gramStart"/>
       <w:r>
         <w:rPr>
           <w:rFonts w:ascii="Times New Roman" w:hAnsi="Times New Roman" w:cs="Times New Roman"/>
@@ -695,7 +708,18 @@
           <w:u w:val="single"/>
           <w:lang w:val="en-US"/>
         </w:rPr>
-        <w:t>{Address}</w:t>
+        <w:t>{</w:t>
+      </w:r>
+      <w:proofErr w:type="gramEnd"/>
+      <w:r>
+        <w:rPr>
+          <w:rFonts w:ascii="Arial Black" w:hAnsi="Arial Black" w:cs="Times New Roman"/>
+          <w:sz w:val="18"/>
+          <w:szCs w:val="18"/>
+          <w:u w:val="single"/>
+          <w:lang w:val="en-US"/>
+        </w:rPr>
+        <w:t>Address}</w:t>
       </w:r>
     </w:p>
     <w:p>
@@ -720,6 +744,7 @@
         </w:rPr>
         <w:t xml:space="preserve">     Registration </w:t>
       </w:r>
+      <w:proofErr w:type="gramStart"/>
       <w:r>
         <w:rPr>
           <w:rFonts w:ascii="Times New Roman" w:hAnsi="Times New Roman" w:cs="Times New Roman"/>
@@ -739,7 +764,34 @@
           <w:u w:val="single"/>
           <w:lang w:val="en-US"/>
         </w:rPr>
-        <w:t>{Sanitary_Permit_No}</w:t>
+        <w:t>{</w:t>
+      </w:r>
+      <w:proofErr w:type="spellStart"/>
+      <w:proofErr w:type="gramEnd"/>
+      <w:r>
+        <w:rPr>
+          <w:rFonts w:ascii="Arial Black" w:hAnsi="Arial Black" w:cs="Times New Roman"/>
+          <w:b/>
+          <w:bCs/>
+          <w:sz w:val="18"/>
+          <w:szCs w:val="18"/>
+          <w:u w:val="single"/>
+          <w:lang w:val="en-US"/>
+        </w:rPr>
+        <w:t>Sanitary_Permit_No</w:t>
+      </w:r>
+      <w:proofErr w:type="spellEnd"/>
+      <w:r>
+        <w:rPr>
+          <w:rFonts w:ascii="Arial Black" w:hAnsi="Arial Black" w:cs="Times New Roman"/>
+          <w:b/>
+          <w:bCs/>
+          <w:sz w:val="18"/>
+          <w:szCs w:val="18"/>
+          <w:u w:val="single"/>
+          <w:lang w:val="en-US"/>
+        </w:rPr>
+        <w:t>}</w:t>
       </w:r>
     </w:p>
     <w:p>
@@ -769,17 +821,50 @@
           <w:szCs w:val="18"/>
           <w:lang w:val="en-US"/>
         </w:rPr>
-        <w:t xml:space="preserve">Date Issued: </w:t>
-      </w:r>
-      <w:r>
-        <w:rPr>
-          <w:rFonts w:ascii="Arial Black" w:hAnsi="Arial Black" w:cs="Times New Roman"/>
-          <w:sz w:val="18"/>
-          <w:szCs w:val="18"/>
-          <w:u w:val="single"/>
-          <w:lang w:val="en-US"/>
-        </w:rPr>
-        <w:t>{Date_Issued}</w:t>
+        <w:t xml:space="preserve">Date </w:t>
+      </w:r>
+      <w:proofErr w:type="gramStart"/>
+      <w:r>
+        <w:rPr>
+          <w:rFonts w:ascii="Times New Roman" w:hAnsi="Times New Roman" w:cs="Times New Roman"/>
+          <w:sz w:val="18"/>
+          <w:szCs w:val="18"/>
+          <w:lang w:val="en-US"/>
+        </w:rPr>
+        <w:t xml:space="preserve">Issued: </w:t>
+      </w:r>
+      <w:r>
+        <w:rPr>
+          <w:rFonts w:ascii="Arial Black" w:hAnsi="Arial Black" w:cs="Times New Roman"/>
+          <w:sz w:val="18"/>
+          <w:szCs w:val="18"/>
+          <w:u w:val="single"/>
+          <w:lang w:val="en-US"/>
+        </w:rPr>
+        <w:t>{</w:t>
+      </w:r>
+      <w:proofErr w:type="spellStart"/>
+      <w:proofErr w:type="gramEnd"/>
+      <w:r>
+        <w:rPr>
+          <w:rFonts w:ascii="Arial Black" w:hAnsi="Arial Black" w:cs="Times New Roman"/>
+          <w:sz w:val="18"/>
+          <w:szCs w:val="18"/>
+          <w:u w:val="single"/>
+          <w:lang w:val="en-US"/>
+        </w:rPr>
+        <w:t>Date_Issued</w:t>
+      </w:r>
+      <w:proofErr w:type="spellEnd"/>
+      <w:r>
+        <w:rPr>
+          <w:rFonts w:ascii="Arial Black" w:hAnsi="Arial Black" w:cs="Times New Roman"/>
+          <w:sz w:val="18"/>
+          <w:szCs w:val="18"/>
+          <w:u w:val="single"/>
+          <w:lang w:val="en-US"/>
+        </w:rPr>
+        <w:t>}</w:t>
       </w:r>
       <w:r>
         <w:rPr>
@@ -825,17 +910,50 @@
           <w:szCs w:val="18"/>
           <w:lang w:val="en-US"/>
         </w:rPr>
-        <w:t xml:space="preserve">Date of Expiration: </w:t>
-      </w:r>
-      <w:r>
-        <w:rPr>
-          <w:rFonts w:ascii="Arial Black" w:hAnsi="Arial Black" w:cs="Times New Roman"/>
-          <w:sz w:val="18"/>
-          <w:szCs w:val="18"/>
-          <w:u w:val="single"/>
-          <w:lang w:val="en-US"/>
-        </w:rPr>
-        <w:t>{Exp_Date}</w:t>
+        <w:t xml:space="preserve">Date of </w:t>
+      </w:r>
+      <w:proofErr w:type="gramStart"/>
+      <w:r>
+        <w:rPr>
+          <w:rFonts w:ascii="Times New Roman" w:hAnsi="Times New Roman" w:cs="Times New Roman"/>
+          <w:sz w:val="18"/>
+          <w:szCs w:val="18"/>
+          <w:lang w:val="en-US"/>
+        </w:rPr>
+        <w:t xml:space="preserve">Expiration: </w:t>
+      </w:r>
+      <w:r>
+        <w:rPr>
+          <w:rFonts w:ascii="Arial Black" w:hAnsi="Arial Black" w:cs="Times New Roman"/>
+          <w:sz w:val="18"/>
+          <w:szCs w:val="18"/>
+          <w:u w:val="single"/>
+          <w:lang w:val="en-US"/>
+        </w:rPr>
+        <w:t>{</w:t>
+      </w:r>
+      <w:proofErr w:type="spellStart"/>
+      <w:proofErr w:type="gramEnd"/>
+      <w:r>
+        <w:rPr>
+          <w:rFonts w:ascii="Arial Black" w:hAnsi="Arial Black" w:cs="Times New Roman"/>
+          <w:sz w:val="18"/>
+          <w:szCs w:val="18"/>
+          <w:u w:val="single"/>
+          <w:lang w:val="en-US"/>
+        </w:rPr>
+        <w:t>Exp_Date</w:t>
+      </w:r>
+      <w:proofErr w:type="spellEnd"/>
+      <w:r>
+        <w:rPr>
+          <w:rFonts w:ascii="Arial Black" w:hAnsi="Arial Black" w:cs="Times New Roman"/>
+          <w:sz w:val="18"/>
+          <w:szCs w:val="18"/>
+          <w:u w:val="single"/>
+          <w:lang w:val="en-US"/>
+        </w:rPr>
+        <w:t>}</w:t>
       </w:r>
     </w:p>
     <w:p>
@@ -867,7 +985,17 @@
           <w:szCs w:val="18"/>
           <w:lang w:val="en-US"/>
         </w:rPr>
-        <w:t>No. of Employees:</w:t>
+        <w:t xml:space="preserve">No. of </w:t>
+      </w:r>
+      <w:proofErr w:type="gramStart"/>
+      <w:r>
+        <w:rPr>
+          <w:rFonts w:ascii="Times New Roman" w:hAnsi="Times New Roman" w:cs="Times New Roman"/>
+          <w:sz w:val="18"/>
+          <w:szCs w:val="18"/>
+          <w:lang w:val="en-US"/>
+        </w:rPr>
+        <w:t>Employees:</w:t>
       </w:r>
       <w:r>
         <w:rPr>
@@ -890,8 +1018,10 @@
           <w:u w:val="single"/>
           <w:lang w:val="en-US"/>
         </w:rPr>
-        <w:t>{No_</w:t>
-      </w:r>
+        <w:t>{</w:t>
+      </w:r>
+      <w:proofErr w:type="spellStart"/>
+      <w:proofErr w:type="gramEnd"/>
       <w:r>
         <w:rPr>
           <w:rFonts w:ascii="Arial Black" w:hAnsi="Arial Black" w:cs="Times New Roman"/>
@@ -902,7 +1032,32 @@
           <w:u w:val="single"/>
           <w:lang w:val="en-US"/>
         </w:rPr>
-        <w:t>of_Employees}</w:t>
+        <w:t>No_</w:t>
+      </w:r>
+      <w:r>
+        <w:rPr>
+          <w:rFonts w:ascii="Arial Black" w:hAnsi="Arial Black" w:cs="Times New Roman"/>
+          <w:b/>
+          <w:bCs/>
+          <w:sz w:val="18"/>
+          <w:szCs w:val="18"/>
+          <w:u w:val="single"/>
+          <w:lang w:val="en-US"/>
+        </w:rPr>
+        <w:t>of_Employees</w:t>
+      </w:r>
+      <w:proofErr w:type="spellEnd"/>
+      <w:r>
+        <w:rPr>
+          <w:rFonts w:ascii="Arial Black" w:hAnsi="Arial Black" w:cs="Times New Roman"/>
+          <w:b/>
+          <w:bCs/>
+          <w:sz w:val="18"/>
+          <w:szCs w:val="18"/>
+          <w:u w:val="single"/>
+          <w:lang w:val="en-US"/>
+        </w:rPr>
+        <w:t>}</w:t>
       </w:r>
     </w:p>
     <w:p>
@@ -1196,7 +1351,25 @@
           <w:lang w:val="en-US"/>
         </w:rPr>
         <w:tab/>
-        <w:t xml:space="preserve">                                            </w:t>
+        <w:t xml:space="preserve">                                     </w:t>
+      </w:r>
+      <w:r>
+        <w:rPr>
+          <w:rFonts w:ascii="Times New Roman" w:hAnsi="Times New Roman" w:cs="Times New Roman"/>
+          <w:sz w:val="18"/>
+          <w:szCs w:val="18"/>
+          <w:lang w:val="en-US"/>
+        </w:rPr>
+        <w:t xml:space="preserve">  </w:t>
+      </w:r>
+      <w:r>
+        <w:rPr>
+          <w:rFonts w:ascii="Times New Roman" w:hAnsi="Times New Roman" w:cs="Times New Roman"/>
+          <w:sz w:val="18"/>
+          <w:szCs w:val="18"/>
+          <w:lang w:val="en-US"/>
+        </w:rPr>
+        <w:t xml:space="preserve">  </w:t>
       </w:r>
       <w:r>
         <w:rPr>
@@ -1209,6 +1382,18 @@
           <w:lang w:val="en-US"/>
         </w:rPr>
         <w:t>DR. SAM JOSEPH C. CIRILO, Ll. B., MPM-HSD</w:t>
+      </w:r>
+      <w:r>
+        <w:rPr>
+          <w:rFonts w:ascii="Arial Black" w:hAnsi="Arial Black" w:cs="Times New Roman"/>
+          <w:b/>
+          <w:bCs/>
+          <w:sz w:val="18"/>
+          <w:szCs w:val="18"/>
+          <w:u w:val="single"/>
+          <w:lang w:val="en-US"/>
+        </w:rPr>
+        <w:t>, CFP</w:t>
       </w:r>
     </w:p>
     <w:p>

</xml_diff>